<commit_message>
Última actualización para entrega
</commit_message>
<xml_diff>
--- a/ActoresCasosDeUso.docx
+++ b/ActoresCasosDeUso.docx
@@ -434,6 +434,54 @@
     </w:p>
     <w:p>
       <w:pPr>
+        <w:pStyle w:val="Prrafodelista"/>
+        <w:numPr>
+          <w:ilvl w:val="0"/>
+          <w:numId w:val="3"/>
+        </w:numPr>
+        <w:spacing w:line="480" w:lineRule="auto"/>
+        <w:jc w:val="both"/>
+        <w:rPr>
+          <w:rFonts w:cstheme="minorHAnsi"/>
+          <w:sz w:val="24"/>
+          <w:lang w:val="es-PY"/>
+        </w:rPr>
+      </w:pPr>
+      <w:r>
+        <w:rPr>
+          <w:rFonts w:cstheme="minorHAnsi"/>
+          <w:sz w:val="24"/>
+          <w:lang w:val="es-PY"/>
+        </w:rPr>
+        <w:t>CU15 Controlar Reserva/Pasaje</w:t>
+      </w:r>
+    </w:p>
+    <w:p>
+      <w:pPr>
+        <w:pStyle w:val="Prrafodelista"/>
+        <w:numPr>
+          <w:ilvl w:val="0"/>
+          <w:numId w:val="3"/>
+        </w:numPr>
+        <w:spacing w:line="480" w:lineRule="auto"/>
+        <w:jc w:val="both"/>
+        <w:rPr>
+          <w:rFonts w:cstheme="minorHAnsi"/>
+          <w:sz w:val="24"/>
+          <w:lang w:val="es-PY"/>
+        </w:rPr>
+      </w:pPr>
+      <w:r>
+        <w:rPr>
+          <w:rFonts w:cstheme="minorHAnsi"/>
+          <w:sz w:val="24"/>
+          <w:lang w:val="es-PY"/>
+        </w:rPr>
+        <w:t>CU16 Determinar Tipo de Pago</w:t>
+      </w:r>
+    </w:p>
+    <w:p>
+      <w:pPr>
         <w:spacing w:line="480" w:lineRule="auto"/>
         <w:jc w:val="both"/>
         <w:rPr>
@@ -656,8 +704,67 @@
         </w:rPr>
         <w:t>CU13 Ofrecer otro vuelo</w:t>
       </w:r>
-      <w:bookmarkStart w:id="0" w:name="_GoBack"/>
-      <w:bookmarkEnd w:id="0"/>
+    </w:p>
+    <w:p>
+      <w:pPr>
+        <w:pStyle w:val="Prrafodelista"/>
+        <w:numPr>
+          <w:ilvl w:val="0"/>
+          <w:numId w:val="3"/>
+        </w:numPr>
+        <w:spacing w:line="480" w:lineRule="auto"/>
+        <w:jc w:val="both"/>
+        <w:rPr>
+          <w:rFonts w:cstheme="minorHAnsi"/>
+          <w:sz w:val="24"/>
+          <w:lang w:val="es-PY"/>
+        </w:rPr>
+      </w:pPr>
+      <w:r>
+        <w:rPr>
+          <w:rFonts w:cstheme="minorHAnsi"/>
+          <w:sz w:val="24"/>
+          <w:lang w:val="es-PY"/>
+        </w:rPr>
+        <w:t>CU15 Controlar Reserva/Pasaje</w:t>
+      </w:r>
+    </w:p>
+    <w:p>
+      <w:pPr>
+        <w:pStyle w:val="Prrafodelista"/>
+        <w:numPr>
+          <w:ilvl w:val="0"/>
+          <w:numId w:val="3"/>
+        </w:numPr>
+        <w:spacing w:line="480" w:lineRule="auto"/>
+        <w:jc w:val="both"/>
+        <w:rPr>
+          <w:rFonts w:cstheme="minorHAnsi"/>
+          <w:sz w:val="24"/>
+          <w:lang w:val="es-PY"/>
+        </w:rPr>
+      </w:pPr>
+      <w:r>
+        <w:rPr>
+          <w:rFonts w:cstheme="minorHAnsi"/>
+          <w:sz w:val="24"/>
+          <w:lang w:val="es-PY"/>
+        </w:rPr>
+        <w:t>CU16 Determinar Tipo de Pago</w:t>
+      </w:r>
+    </w:p>
+    <w:p>
+      <w:pPr>
+        <w:pStyle w:val="Prrafodelista"/>
+        <w:spacing w:line="480" w:lineRule="auto"/>
+        <w:ind w:left="780"/>
+        <w:jc w:val="both"/>
+        <w:rPr>
+          <w:rFonts w:cstheme="minorHAnsi"/>
+          <w:sz w:val="24"/>
+          <w:lang w:val="es-PY"/>
+        </w:rPr>
+      </w:pPr>
     </w:p>
     <w:p>
       <w:pPr>
@@ -764,99 +871,28 @@
           <w:sz w:val="24"/>
           <w:lang w:val="es-PY"/>
         </w:rPr>
-        <w:t>CUO3 Registrar Aeropuerto</w:t>
-      </w:r>
-    </w:p>
-    <w:p>
-      <w:pPr>
-        <w:spacing w:line="480" w:lineRule="auto"/>
-        <w:jc w:val="both"/>
-        <w:rPr>
-          <w:rFonts w:cstheme="minorHAnsi"/>
-          <w:sz w:val="24"/>
-          <w:lang w:val="es-PY"/>
-        </w:rPr>
-        <w:sectPr>
-          <w:type w:val="continuous"/>
-          <w:pgSz w:w="12240" w:h="15840"/>
-          <w:pgMar w:top="1417" w:right="1701" w:bottom="1417" w:left="1701" w:header="708" w:footer="708" w:gutter="0"/>
-          <w:cols w:num="2" w:space="708"/>
-          <w:docGrid w:linePitch="360"/>
-        </w:sectPr>
-      </w:pPr>
-    </w:p>
-    <w:p>
-      <w:pPr>
-        <w:spacing w:line="480" w:lineRule="auto"/>
-        <w:jc w:val="both"/>
-        <w:rPr>
-          <w:rFonts w:cstheme="minorHAnsi"/>
-          <w:sz w:val="24"/>
-          <w:lang w:val="es-PY"/>
-        </w:rPr>
-      </w:pPr>
-    </w:p>
-    <w:p>
-      <w:pPr>
-        <w:spacing w:line="480" w:lineRule="auto"/>
-        <w:jc w:val="both"/>
-        <w:rPr>
-          <w:rFonts w:cstheme="minorHAnsi"/>
-          <w:sz w:val="24"/>
-          <w:lang w:val="es-PY"/>
-        </w:rPr>
-      </w:pPr>
-    </w:p>
-    <w:p>
-      <w:pPr>
-        <w:jc w:val="both"/>
-        <w:rPr>
-          <w:rFonts w:cstheme="minorHAnsi"/>
-          <w:sz w:val="24"/>
-          <w:lang w:val="es-PY"/>
-        </w:rPr>
-      </w:pPr>
-    </w:p>
-    <w:p>
-      <w:pPr>
-        <w:jc w:val="both"/>
-        <w:rPr>
-          <w:rFonts w:cstheme="minorHAnsi"/>
-          <w:sz w:val="24"/>
-          <w:lang w:val="es-PY"/>
-        </w:rPr>
-      </w:pPr>
-    </w:p>
-    <w:p>
-      <w:pPr>
-        <w:pStyle w:val="Prrafodelista"/>
-        <w:ind w:left="780"/>
-        <w:jc w:val="both"/>
-        <w:rPr>
-          <w:rFonts w:cstheme="minorHAnsi"/>
-          <w:sz w:val="24"/>
-          <w:lang w:val="es-PY"/>
-        </w:rPr>
-      </w:pPr>
-    </w:p>
-    <w:p>
-      <w:pPr>
-        <w:jc w:val="both"/>
-        <w:rPr>
-          <w:rFonts w:cstheme="minorHAnsi"/>
-          <w:sz w:val="24"/>
-          <w:lang w:val="es-PY"/>
-        </w:rPr>
-      </w:pPr>
-      <w:r>
-        <w:rPr>
-          <w:rFonts w:cstheme="minorHAnsi"/>
-          <w:sz w:val="24"/>
-          <w:lang w:val="es-PY"/>
-        </w:rPr>
-        <w:lastRenderedPageBreak/>
-        <w:tab/>
-      </w:r>
+        <w:t>CUO3 Registrar Aeropuert</w:t>
+      </w:r>
+      <w:r>
+        <w:rPr>
+          <w:rFonts w:cstheme="minorHAnsi"/>
+          <w:sz w:val="24"/>
+          <w:lang w:val="es-PY"/>
+        </w:rPr>
+        <w:t>o</w:t>
+      </w:r>
+      <w:bookmarkStart w:id="0" w:name="_GoBack"/>
+      <w:bookmarkEnd w:id="0"/>
+    </w:p>
+    <w:p>
+      <w:pPr>
+        <w:jc w:val="both"/>
+        <w:rPr>
+          <w:rFonts w:cstheme="minorHAnsi"/>
+          <w:sz w:val="24"/>
+          <w:lang w:val="es-PY"/>
+        </w:rPr>
+      </w:pPr>
     </w:p>
     <w:sectPr>
       <w:type w:val="continuous"/>

</xml_diff>